<commit_message>
fix tcp state script and add report
</commit_message>
<xml_diff>
--- a/report.docx
+++ b/report.docx
@@ -119,13 +119,8 @@
           <w:numId w:val="1"/>
         </w:numPr>
       </w:pPr>
-      <w:proofErr w:type="spellStart"/>
-      <w:r>
-        <w:t>numpy</w:t>
-      </w:r>
-      <w:proofErr w:type="spellEnd"/>
-      <w:r>
-        <w:t xml:space="preserve"> and matplotlib for generating graphs</w:t>
+      <w:r>
+        <w:t>numpy and matplotlib for generating graphs</w:t>
       </w:r>
     </w:p>
     <w:p>
@@ -141,8 +136,8 @@
         <w:rPr>
           <w:noProof/>
         </w:rPr>
-        <w:pict>
-          <v:rect id="_x0000_i1031" alt="" style="width:468pt;height:.05pt;mso-width-percent:0;mso-height-percent:0;mso-width-percent:0;mso-height-percent:0" o:hralign="center" o:hrstd="t" o:hr="t" fillcolor="#a0a0a0" stroked="f"/>
+        <w:pict w14:anchorId="612FEEFA">
+          <v:rect id="_x0000_i1038" alt="" style="width:468pt;height:.05pt;mso-width-percent:0;mso-height-percent:0;mso-width-percent:0;mso-height-percent:0" o:hralign="center" o:hrstd="t" o:hr="t" fillcolor="#a0a0a0" stroked="f"/>
         </w:pict>
       </w:r>
     </w:p>
@@ -235,23 +230,10 @@
         </w:numPr>
       </w:pPr>
       <w:r>
-        <w:t>Add columns “TCP Header” and “IP Header” with field “</w:t>
-      </w:r>
-      <w:proofErr w:type="spellStart"/>
-      <w:r>
-        <w:t>tcp.hdr_len</w:t>
-      </w:r>
-      <w:proofErr w:type="spellEnd"/>
-      <w:r>
-        <w:t>” and “</w:t>
-      </w:r>
-      <w:proofErr w:type="spellStart"/>
-      <w:r>
-        <w:t>ip_hdr_len</w:t>
-      </w:r>
-      <w:proofErr w:type="spellEnd"/>
-      <w:r>
-        <w:t>” respectively</w:t>
+        <w:t>Example – a</w:t>
+      </w:r>
+      <w:r>
+        <w:t>dd columns “TCP Header” and “IP Header” with field “tcp.hdr_len” and “ip_hdr_len” respectively</w:t>
       </w:r>
     </w:p>
     <w:p>
@@ -377,8 +359,8 @@
         <w:rPr>
           <w:noProof/>
         </w:rPr>
-        <w:pict>
-          <v:rect id="_x0000_i1030" alt="" style="width:468pt;height:.05pt;mso-width-percent:0;mso-height-percent:0;mso-width-percent:0;mso-height-percent:0" o:hralign="center" o:hrstd="t" o:hr="t" fillcolor="#a0a0a0" stroked="f"/>
+        <w:pict w14:anchorId="38CA45E0">
+          <v:rect id="_x0000_i1037" alt="" style="width:468pt;height:.05pt;mso-width-percent:0;mso-height-percent:0;mso-width-percent:0;mso-height-percent:0" o:hralign="center" o:hrstd="t" o:hr="t" fillcolor="#a0a0a0" stroked="f"/>
         </w:pict>
       </w:r>
     </w:p>
@@ -432,8 +414,8 @@
         <w:rPr>
           <w:noProof/>
         </w:rPr>
-        <w:pict>
-          <v:rect id="_x0000_i1029" alt="" style="width:468pt;height:.05pt;mso-width-percent:0;mso-height-percent:0;mso-width-percent:0;mso-height-percent:0" o:hralign="center" o:hrstd="t" o:hr="t" fillcolor="#a0a0a0" stroked="f"/>
+        <w:pict w14:anchorId="45C31995">
+          <v:rect id="_x0000_i1036" alt="" style="width:468pt;height:.05pt;mso-width-percent:0;mso-height-percent:0;mso-width-percent:0;mso-height-percent:0" o:hralign="center" o:hrstd="t" o:hr="t" fillcolor="#a0a0a0" stroked="f"/>
         </w:pict>
       </w:r>
     </w:p>
@@ -3660,15 +3642,7 @@
         <w:t xml:space="preserve">Using Wireshark, we add </w:t>
       </w:r>
       <w:r>
-        <w:t>the field “</w:t>
-      </w:r>
-      <w:proofErr w:type="spellStart"/>
-      <w:r>
-        <w:t>tcp.len</w:t>
-      </w:r>
-      <w:proofErr w:type="spellEnd"/>
-      <w:r>
-        <w:t>” to the CSV</w:t>
+        <w:t>the field “tcp.len” to the CSV</w:t>
       </w:r>
     </w:p>
     <w:p>
@@ -3820,8 +3794,8 @@
         <w:rPr>
           <w:noProof/>
         </w:rPr>
-        <w:pict>
-          <v:rect id="_x0000_i1028" alt="" style="width:468pt;height:.05pt;mso-width-percent:0;mso-height-percent:0;mso-width-percent:0;mso-height-percent:0" o:hralign="center" o:hrstd="t" o:hr="t" fillcolor="#a0a0a0" stroked="f"/>
+        <w:pict w14:anchorId="27D7A3EC">
+          <v:rect id="_x0000_i1035" alt="" style="width:468pt;height:.05pt;mso-width-percent:0;mso-height-percent:0;mso-width-percent:0;mso-height-percent:0" o:hralign="center" o:hrstd="t" o:hr="t" fillcolor="#a0a0a0" stroked="f"/>
         </w:pict>
       </w:r>
     </w:p>
@@ -3884,8 +3858,8 @@
           <w:noProof/>
         </w:rPr>
         <w:lastRenderedPageBreak/>
-        <w:pict>
-          <v:rect id="_x0000_i1027" alt="" style="width:468pt;height:.05pt;mso-width-percent:0;mso-height-percent:0;mso-width-percent:0;mso-height-percent:0" o:hralign="center" o:hrstd="t" o:hr="t" fillcolor="#a0a0a0" stroked="f"/>
+        <w:pict w14:anchorId="37A8866D">
+          <v:rect id="_x0000_i1034" alt="" style="width:468pt;height:.05pt;mso-width-percent:0;mso-height-percent:0;mso-width-percent:0;mso-height-percent:0" o:hralign="center" o:hrstd="t" o:hr="t" fillcolor="#a0a0a0" stroked="f"/>
         </w:pict>
       </w:r>
     </w:p>
@@ -3903,7 +3877,7 @@
           <w:noProof/>
         </w:rPr>
         <w:drawing>
-          <wp:inline distT="0" distB="0" distL="0" distR="0">
+          <wp:inline distT="0" distB="0" distL="0" distR="0" wp14:anchorId="61BD25AF" wp14:editId="305BA7C8">
             <wp:extent cx="4951228" cy="3713421"/>
             <wp:effectExtent l="0" t="0" r="1905" b="0"/>
             <wp:docPr id="7" name="Picture 7"/>
@@ -3954,7 +3928,7 @@
           <w:noProof/>
         </w:rPr>
         <w:drawing>
-          <wp:inline distT="0" distB="0" distL="0" distR="0">
+          <wp:inline distT="0" distB="0" distL="0" distR="0" wp14:anchorId="47406B23" wp14:editId="0D5B027F">
             <wp:extent cx="4909584" cy="3682188"/>
             <wp:effectExtent l="0" t="0" r="5715" b="1270"/>
             <wp:docPr id="8" name="Picture 8"/>
@@ -4006,7 +3980,7 @@
         </w:rPr>
         <w:lastRenderedPageBreak/>
         <w:drawing>
-          <wp:inline distT="0" distB="0" distL="0" distR="0">
+          <wp:inline distT="0" distB="0" distL="0" distR="0" wp14:anchorId="777B8160" wp14:editId="581F2567">
             <wp:extent cx="5318937" cy="3989203"/>
             <wp:effectExtent l="0" t="0" r="2540" b="0"/>
             <wp:docPr id="9" name="Picture 9"/>
@@ -4057,7 +4031,7 @@
           <w:noProof/>
         </w:rPr>
         <w:drawing>
-          <wp:inline distT="0" distB="0" distL="0" distR="0">
+          <wp:inline distT="0" distB="0" distL="0" distR="0" wp14:anchorId="3DEABF0E" wp14:editId="71B03F5E">
             <wp:extent cx="5223067" cy="3917300"/>
             <wp:effectExtent l="0" t="0" r="0" b="0"/>
             <wp:docPr id="10" name="Picture 10"/>
@@ -4109,7 +4083,7 @@
         </w:rPr>
         <w:lastRenderedPageBreak/>
         <w:drawing>
-          <wp:inline distT="0" distB="0" distL="0" distR="0">
+          <wp:inline distT="0" distB="0" distL="0" distR="0" wp14:anchorId="117BFDB3" wp14:editId="5CC07BF1">
             <wp:extent cx="4837814" cy="3628360"/>
             <wp:effectExtent l="0" t="0" r="1270" b="4445"/>
             <wp:docPr id="11" name="Picture 11"/>
@@ -4156,8 +4130,8 @@
         <w:rPr>
           <w:noProof/>
         </w:rPr>
-        <w:pict>
-          <v:rect id="_x0000_i1026" alt="" style="width:468pt;height:.05pt;mso-width-percent:0;mso-height-percent:0;mso-width-percent:0;mso-height-percent:0" o:hralign="center" o:hrstd="t" o:hr="t" fillcolor="#a0a0a0" stroked="f"/>
+        <w:pict w14:anchorId="5F5FA411">
+          <v:rect id="_x0000_i1033" alt="" style="width:468pt;height:.05pt;mso-width-percent:0;mso-height-percent:0;mso-width-percent:0;mso-height-percent:0" o:hralign="center" o:hrstd="t" o:hr="t" fillcolor="#a0a0a0" stroked="f"/>
         </w:pict>
       </w:r>
     </w:p>
@@ -4178,7 +4152,7 @@
           <w:noProof/>
         </w:rPr>
         <w:drawing>
-          <wp:inline distT="0" distB="0" distL="0" distR="0">
+          <wp:inline distT="0" distB="0" distL="0" distR="0" wp14:anchorId="13DB32C8" wp14:editId="5B37E56B">
             <wp:extent cx="4941481" cy="3706110"/>
             <wp:effectExtent l="0" t="0" r="0" b="2540"/>
             <wp:docPr id="13" name="Picture 13"/>
@@ -4230,7 +4204,7 @@
         </w:rPr>
         <w:lastRenderedPageBreak/>
         <w:drawing>
-          <wp:inline distT="0" distB="0" distL="0" distR="0">
+          <wp:inline distT="0" distB="0" distL="0" distR="0" wp14:anchorId="0A690DA5" wp14:editId="7B3D2943">
             <wp:extent cx="5143500" cy="3857625"/>
             <wp:effectExtent l="0" t="0" r="0" b="3175"/>
             <wp:docPr id="14" name="Picture 14"/>
@@ -4281,7 +4255,7 @@
           <w:noProof/>
         </w:rPr>
         <w:drawing>
-          <wp:inline distT="0" distB="0" distL="0" distR="0">
+          <wp:inline distT="0" distB="0" distL="0" distR="0" wp14:anchorId="7464E3A0" wp14:editId="5D7D6DBB">
             <wp:extent cx="5069072" cy="3801804"/>
             <wp:effectExtent l="0" t="0" r="0" b="0"/>
             <wp:docPr id="15" name="Picture 15"/>
@@ -4328,8 +4302,8 @@
         <w:rPr>
           <w:noProof/>
         </w:rPr>
-        <w:pict>
-          <v:rect id="_x0000_i1025" alt="" style="width:468pt;height:.05pt;mso-width-percent:0;mso-height-percent:0;mso-width-percent:0;mso-height-percent:0" o:hralign="center" o:hrstd="t" o:hr="t" fillcolor="#a0a0a0" stroked="f"/>
+        <w:pict w14:anchorId="2FE77B79">
+          <v:rect id="_x0000_i1032" alt="" style="width:468pt;height:.05pt;mso-width-percent:0;mso-height-percent:0;mso-width-percent:0;mso-height-percent:0" o:hralign="center" o:hrstd="t" o:hr="t" fillcolor="#a0a0a0" stroked="f"/>
         </w:pict>
       </w:r>
     </w:p>
@@ -4374,11 +4348,1543 @@
       </w:pPr>
     </w:p>
     <w:p>
+      <w:pPr>
+        <w:rPr>
+          <w:b/>
+        </w:rPr>
+      </w:pPr>
+      <w:r>
+        <w:rPr>
+          <w:b/>
+        </w:rPr>
+        <w:t>FLOW TYPES:</w:t>
+      </w:r>
+    </w:p>
+    <w:p>
+      <w:r>
+        <w:t>Script overview</w:t>
+      </w:r>
+      <w:r>
+        <w:t xml:space="preserve"> (</w:t>
+      </w:r>
+      <w:r>
+        <w:rPr>
+          <w:b/>
+        </w:rPr>
+        <w:t>flow_count.py</w:t>
+      </w:r>
+      <w:r>
+        <w:t>)</w:t>
+      </w:r>
+      <w:r>
+        <w:t>:</w:t>
+      </w:r>
+    </w:p>
+    <w:p>
+      <w:pPr>
+        <w:pStyle w:val="ListParagraph"/>
+        <w:numPr>
+          <w:ilvl w:val="0"/>
+          <w:numId w:val="1"/>
+        </w:numPr>
+      </w:pPr>
+      <w:r>
+        <w:t>Define TCP/UDP flows as a set of packets that have the same:</w:t>
+      </w:r>
+    </w:p>
+    <w:p>
+      <w:pPr>
+        <w:pStyle w:val="ListParagraph"/>
+        <w:numPr>
+          <w:ilvl w:val="1"/>
+          <w:numId w:val="1"/>
+        </w:numPr>
+      </w:pPr>
+      <w:r>
+        <w:t>Source / Destination IP</w:t>
+      </w:r>
+    </w:p>
+    <w:p>
+      <w:pPr>
+        <w:pStyle w:val="ListParagraph"/>
+        <w:numPr>
+          <w:ilvl w:val="2"/>
+          <w:numId w:val="1"/>
+        </w:numPr>
+      </w:pPr>
+      <w:r>
+        <w:t>Or this pair reversed</w:t>
+      </w:r>
+    </w:p>
+    <w:p>
+      <w:pPr>
+        <w:pStyle w:val="ListParagraph"/>
+        <w:numPr>
+          <w:ilvl w:val="1"/>
+          <w:numId w:val="1"/>
+        </w:numPr>
+      </w:pPr>
+      <w:r>
+        <w:t>Source / Destination Port</w:t>
+      </w:r>
+    </w:p>
+    <w:p>
+      <w:pPr>
+        <w:pStyle w:val="ListParagraph"/>
+        <w:numPr>
+          <w:ilvl w:val="1"/>
+          <w:numId w:val="1"/>
+        </w:numPr>
+      </w:pPr>
+      <w:r>
+        <w:t>Protocol</w:t>
+      </w:r>
+    </w:p>
+    <w:p>
+      <w:pPr>
+        <w:pStyle w:val="ListParagraph"/>
+        <w:numPr>
+          <w:ilvl w:val="0"/>
+          <w:numId w:val="1"/>
+        </w:numPr>
+      </w:pPr>
+      <w:r>
+        <w:t>We do not consider maximum packet inter-arrival time being less than 90 minutes since the packet inter-arrival time between all packets is around 3 minutes</w:t>
+      </w:r>
+    </w:p>
+    <w:p>
+      <w:pPr>
+        <w:pStyle w:val="ListParagraph"/>
+        <w:numPr>
+          <w:ilvl w:val="0"/>
+          <w:numId w:val="1"/>
+        </w:numPr>
+      </w:pPr>
+      <w:r>
+        <w:t xml:space="preserve">Script collects and counts all groups of packets of </w:t>
+      </w:r>
+      <w:r>
+        <w:t>these</w:t>
+      </w:r>
+      <w:r>
+        <w:t xml:space="preserve"> criteria and returns the result</w:t>
+      </w:r>
+    </w:p>
+    <w:p>
+      <w:r>
+        <w:rPr>
+          <w:noProof/>
+        </w:rPr>
+        <w:pict w14:anchorId="01FE44EA">
+          <v:rect id="_x0000_i1031" alt="" style="width:468pt;height:.05pt;mso-width-percent:0;mso-height-percent:0;mso-width-percent:0;mso-height-percent:0" o:hralign="center" o:hrstd="t" o:hr="t" fillcolor="#a0a0a0" stroked="f"/>
+        </w:pict>
+      </w:r>
+    </w:p>
+    <w:p>
+      <w:r>
+        <w:t>Results:</w:t>
+      </w:r>
+    </w:p>
+    <w:tbl>
+      <w:tblPr>
+        <w:tblStyle w:val="TableGrid"/>
+        <w:tblW w:w="8519" w:type="dxa"/>
+        <w:jc w:val="center"/>
+        <w:tblLook w:val="04A0" w:firstRow="1" w:lastRow="0" w:firstColumn="1" w:lastColumn="0" w:noHBand="0" w:noVBand="1"/>
+      </w:tblPr>
+      <w:tblGrid>
+        <w:gridCol w:w="1433"/>
+        <w:gridCol w:w="1541"/>
+        <w:gridCol w:w="1539"/>
+        <w:gridCol w:w="2139"/>
+        <w:gridCol w:w="1867"/>
+      </w:tblGrid>
+      <w:tr>
+        <w:trPr>
+          <w:jc w:val="center"/>
+        </w:trPr>
+        <w:tc>
+          <w:tcPr>
+            <w:tcW w:w="8519" w:type="dxa"/>
+            <w:gridSpan w:val="5"/>
+          </w:tcPr>
+          <w:p>
+            <w:pPr>
+              <w:jc w:val="center"/>
+            </w:pPr>
+            <w:r>
+              <w:rPr>
+                <w:b/>
+              </w:rPr>
+              <w:t>FLOW COUNT</w:t>
+            </w:r>
+          </w:p>
+        </w:tc>
+      </w:tr>
+      <w:tr>
+        <w:trPr>
+          <w:jc w:val="center"/>
+        </w:trPr>
+        <w:tc>
+          <w:tcPr>
+            <w:tcW w:w="1433" w:type="dxa"/>
+          </w:tcPr>
+          <w:p>
+            <w:pPr>
+              <w:rPr>
+                <w:b/>
+              </w:rPr>
+            </w:pPr>
+            <w:r>
+              <w:rPr>
+                <w:b/>
+              </w:rPr>
+              <w:t>PROTOCOL</w:t>
+            </w:r>
+          </w:p>
+        </w:tc>
+        <w:tc>
+          <w:tcPr>
+            <w:tcW w:w="1541" w:type="dxa"/>
+          </w:tcPr>
+          <w:p>
+            <w:pPr>
+              <w:rPr>
+                <w:b/>
+              </w:rPr>
+            </w:pPr>
+            <w:r>
+              <w:rPr>
+                <w:b/>
+              </w:rPr>
+              <w:t># OF FLOWS</w:t>
+            </w:r>
+          </w:p>
+        </w:tc>
+        <w:tc>
+          <w:tcPr>
+            <w:tcW w:w="1539" w:type="dxa"/>
+          </w:tcPr>
+          <w:p>
+            <w:pPr>
+              <w:rPr>
+                <w:b/>
+              </w:rPr>
+            </w:pPr>
+            <w:r>
+              <w:rPr>
+                <w:b/>
+              </w:rPr>
+              <w:t>% OF TOTAL</w:t>
+            </w:r>
+          </w:p>
+        </w:tc>
+        <w:tc>
+          <w:tcPr>
+            <w:tcW w:w="2139" w:type="dxa"/>
+          </w:tcPr>
+          <w:p>
+            <w:pPr>
+              <w:rPr>
+                <w:b/>
+              </w:rPr>
+            </w:pPr>
+            <w:r>
+              <w:rPr>
+                <w:b/>
+              </w:rPr>
+              <w:t>PACKETS IN FLOW</w:t>
+            </w:r>
+          </w:p>
+        </w:tc>
+        <w:tc>
+          <w:tcPr>
+            <w:tcW w:w="1867" w:type="dxa"/>
+          </w:tcPr>
+          <w:p>
+            <w:pPr>
+              <w:rPr>
+                <w:b/>
+              </w:rPr>
+            </w:pPr>
+            <w:r>
+              <w:rPr>
+                <w:b/>
+              </w:rPr>
+              <w:t>BYTES IN FLOW</w:t>
+            </w:r>
+          </w:p>
+        </w:tc>
+      </w:tr>
+      <w:tr>
+        <w:trPr>
+          <w:jc w:val="center"/>
+        </w:trPr>
+        <w:tc>
+          <w:tcPr>
+            <w:tcW w:w="1433" w:type="dxa"/>
+          </w:tcPr>
+          <w:p>
+            <w:r>
+              <w:t>TCP</w:t>
+            </w:r>
+          </w:p>
+        </w:tc>
+        <w:tc>
+          <w:tcPr>
+            <w:tcW w:w="1541" w:type="dxa"/>
+          </w:tcPr>
+          <w:p>
+            <w:r>
+              <w:t>8825</w:t>
+            </w:r>
+          </w:p>
+        </w:tc>
+        <w:tc>
+          <w:tcPr>
+            <w:tcW w:w="1539" w:type="dxa"/>
+          </w:tcPr>
+          <w:p>
+            <w:r>
+              <w:t>96.51%</w:t>
+            </w:r>
+          </w:p>
+        </w:tc>
+        <w:tc>
+          <w:tcPr>
+            <w:tcW w:w="2139" w:type="dxa"/>
+          </w:tcPr>
+          <w:p>
+            <w:r>
+              <w:t>477958</w:t>
+            </w:r>
+          </w:p>
+        </w:tc>
+        <w:tc>
+          <w:tcPr>
+            <w:tcW w:w="1867" w:type="dxa"/>
+          </w:tcPr>
+          <w:p>
+            <w:r>
+              <w:t>316114599</w:t>
+            </w:r>
+          </w:p>
+        </w:tc>
+      </w:tr>
+      <w:tr>
+        <w:trPr>
+          <w:jc w:val="center"/>
+        </w:trPr>
+        <w:tc>
+          <w:tcPr>
+            <w:tcW w:w="1433" w:type="dxa"/>
+          </w:tcPr>
+          <w:p>
+            <w:r>
+              <w:t>UDP</w:t>
+            </w:r>
+          </w:p>
+        </w:tc>
+        <w:tc>
+          <w:tcPr>
+            <w:tcW w:w="1541" w:type="dxa"/>
+          </w:tcPr>
+          <w:p>
+            <w:r>
+              <w:t>319</w:t>
+            </w:r>
+          </w:p>
+        </w:tc>
+        <w:tc>
+          <w:tcPr>
+            <w:tcW w:w="1539" w:type="dxa"/>
+          </w:tcPr>
+          <w:p>
+            <w:r>
+              <w:t>3.49%</w:t>
+            </w:r>
+          </w:p>
+        </w:tc>
+        <w:tc>
+          <w:tcPr>
+            <w:tcW w:w="2139" w:type="dxa"/>
+          </w:tcPr>
+          <w:p>
+            <w:r>
+              <w:t>191650</w:t>
+            </w:r>
+          </w:p>
+        </w:tc>
+        <w:tc>
+          <w:tcPr>
+            <w:tcW w:w="1867" w:type="dxa"/>
+          </w:tcPr>
+          <w:p>
+            <w:r>
+              <w:t>134281370</w:t>
+            </w:r>
+          </w:p>
+        </w:tc>
+      </w:tr>
+    </w:tbl>
+    <w:p>
+      <w:pPr>
+        <w:pBdr>
+          <w:bottom w:val="single" w:sz="4" w:space="1" w:color="auto"/>
+        </w:pBdr>
+      </w:pPr>
+    </w:p>
+    <w:p/>
+    <w:p/>
+    <w:p>
+      <w:pPr>
+        <w:rPr>
+          <w:b/>
+        </w:rPr>
+      </w:pPr>
+      <w:r>
+        <w:rPr>
+          <w:b/>
+        </w:rPr>
+        <w:lastRenderedPageBreak/>
+        <w:t>FLOW DURATION:</w:t>
+      </w:r>
+    </w:p>
+    <w:p>
+      <w:r>
+        <w:t>Script overview (</w:t>
+      </w:r>
+      <w:r>
+        <w:rPr>
+          <w:b/>
+        </w:rPr>
+        <w:t>flow_duration.py</w:t>
+      </w:r>
+      <w:r>
+        <w:t>):</w:t>
+      </w:r>
+    </w:p>
+    <w:p>
+      <w:pPr>
+        <w:pStyle w:val="ListParagraph"/>
+        <w:numPr>
+          <w:ilvl w:val="0"/>
+          <w:numId w:val="1"/>
+        </w:numPr>
+      </w:pPr>
+      <w:r>
+        <w:t>Using the same flow finding algorithm as seen in (</w:t>
+      </w:r>
+      <w:r>
+        <w:rPr>
+          <w:b/>
+        </w:rPr>
+        <w:t>flow_count.py</w:t>
+      </w:r>
+      <w:r>
+        <w:t>), compute all of the TCP/UDP flows</w:t>
+      </w:r>
+    </w:p>
+    <w:p>
+      <w:pPr>
+        <w:pStyle w:val="ListParagraph"/>
+        <w:numPr>
+          <w:ilvl w:val="0"/>
+          <w:numId w:val="1"/>
+        </w:numPr>
+      </w:pPr>
+      <w:r>
+        <w:t>Extract all of the durations of the flows (arrival time of last packet minus arrival time of the first packet)</w:t>
+      </w:r>
+    </w:p>
+    <w:p>
+      <w:pPr>
+        <w:pStyle w:val="ListParagraph"/>
+        <w:numPr>
+          <w:ilvl w:val="1"/>
+          <w:numId w:val="1"/>
+        </w:numPr>
+      </w:pPr>
+      <w:r>
+        <w:t>We don’t consider flows that have the same final arrival and initial arrival time as we consider those such flows as being a single packet sent</w:t>
+      </w:r>
+    </w:p>
+    <w:p>
+      <w:pPr>
+        <w:pStyle w:val="ListParagraph"/>
+        <w:numPr>
+          <w:ilvl w:val="0"/>
+          <w:numId w:val="1"/>
+        </w:numPr>
+      </w:pPr>
+      <w:r>
+        <w:t>Separate the flows by protocol</w:t>
+      </w:r>
+    </w:p>
+    <w:p>
+      <w:r>
+        <w:rPr>
+          <w:noProof/>
+        </w:rPr>
+        <w:pict w14:anchorId="3174D02D">
+          <v:rect id="_x0000_i1030" alt="" style="width:468pt;height:.05pt;mso-width-percent:0;mso-height-percent:0;mso-width-percent:0;mso-height-percent:0" o:hralign="center" o:hrstd="t" o:hr="t" fillcolor="#a0a0a0" stroked="f"/>
+        </w:pict>
+      </w:r>
+    </w:p>
+    <w:p>
+      <w:r>
+        <w:t>Results:</w:t>
+      </w:r>
+    </w:p>
+    <w:p>
+      <w:pPr>
+        <w:jc w:val="center"/>
+      </w:pPr>
+      <w:r>
+        <w:rPr>
+          <w:noProof/>
+        </w:rPr>
+        <w:drawing>
+          <wp:inline distT="0" distB="0" distL="0" distR="0" wp14:anchorId="5C2879C3" wp14:editId="1ECEC9B4">
+            <wp:extent cx="5369442" cy="4027082"/>
+            <wp:effectExtent l="0" t="0" r="3175" b="0"/>
+            <wp:docPr id="18" name="Picture 18"/>
+            <wp:cNvGraphicFramePr>
+              <a:graphicFrameLocks xmlns:a="http://schemas.openxmlformats.org/drawingml/2006/main" noChangeAspect="1"/>
+            </wp:cNvGraphicFramePr>
+            <a:graphic xmlns:a="http://schemas.openxmlformats.org/drawingml/2006/main">
+              <a:graphicData uri="http://schemas.openxmlformats.org/drawingml/2006/picture">
+                <pic:pic xmlns:pic="http://schemas.openxmlformats.org/drawingml/2006/picture">
+                  <pic:nvPicPr>
+                    <pic:cNvPr id="18" name="all_duration.png"/>
+                    <pic:cNvPicPr/>
+                  </pic:nvPicPr>
+                  <pic:blipFill>
+                    <a:blip r:embed="rId15">
+                      <a:extLst>
+                        <a:ext uri="{28A0092B-C50C-407E-A947-70E740481C1C}">
+                          <a14:useLocalDpi xmlns:a14="http://schemas.microsoft.com/office/drawing/2010/main" val="0"/>
+                        </a:ext>
+                      </a:extLst>
+                    </a:blip>
+                    <a:stretch>
+                      <a:fillRect/>
+                    </a:stretch>
+                  </pic:blipFill>
+                  <pic:spPr>
+                    <a:xfrm>
+                      <a:off x="0" y="0"/>
+                      <a:ext cx="5389283" cy="4041963"/>
+                    </a:xfrm>
+                    <a:prstGeom prst="rect">
+                      <a:avLst/>
+                    </a:prstGeom>
+                  </pic:spPr>
+                </pic:pic>
+              </a:graphicData>
+            </a:graphic>
+          </wp:inline>
+        </w:drawing>
+      </w:r>
+    </w:p>
+    <w:p>
+      <w:pPr>
+        <w:jc w:val="center"/>
+      </w:pPr>
+      <w:r>
+        <w:rPr>
+          <w:noProof/>
+        </w:rPr>
+        <w:lastRenderedPageBreak/>
+        <w:drawing>
+          <wp:inline distT="0" distB="0" distL="0" distR="0" wp14:anchorId="27B02149" wp14:editId="22557193">
+            <wp:extent cx="4724400" cy="3543300"/>
+            <wp:effectExtent l="0" t="0" r="0" b="0"/>
+            <wp:docPr id="19" name="Picture 19"/>
+            <wp:cNvGraphicFramePr>
+              <a:graphicFrameLocks xmlns:a="http://schemas.openxmlformats.org/drawingml/2006/main" noChangeAspect="1"/>
+            </wp:cNvGraphicFramePr>
+            <a:graphic xmlns:a="http://schemas.openxmlformats.org/drawingml/2006/main">
+              <a:graphicData uri="http://schemas.openxmlformats.org/drawingml/2006/picture">
+                <pic:pic xmlns:pic="http://schemas.openxmlformats.org/drawingml/2006/picture">
+                  <pic:nvPicPr>
+                    <pic:cNvPr id="19" name="tcp_duration.png"/>
+                    <pic:cNvPicPr/>
+                  </pic:nvPicPr>
+                  <pic:blipFill>
+                    <a:blip r:embed="rId16">
+                      <a:extLst>
+                        <a:ext uri="{28A0092B-C50C-407E-A947-70E740481C1C}">
+                          <a14:useLocalDpi xmlns:a14="http://schemas.microsoft.com/office/drawing/2010/main" val="0"/>
+                        </a:ext>
+                      </a:extLst>
+                    </a:blip>
+                    <a:stretch>
+                      <a:fillRect/>
+                    </a:stretch>
+                  </pic:blipFill>
+                  <pic:spPr>
+                    <a:xfrm>
+                      <a:off x="0" y="0"/>
+                      <a:ext cx="4724400" cy="3543300"/>
+                    </a:xfrm>
+                    <a:prstGeom prst="rect">
+                      <a:avLst/>
+                    </a:prstGeom>
+                  </pic:spPr>
+                </pic:pic>
+              </a:graphicData>
+            </a:graphic>
+          </wp:inline>
+        </w:drawing>
+      </w:r>
+    </w:p>
+    <w:p>
+      <w:pPr>
+        <w:jc w:val="center"/>
+      </w:pPr>
+      <w:r>
+        <w:rPr>
+          <w:noProof/>
+        </w:rPr>
+        <w:drawing>
+          <wp:inline distT="0" distB="0" distL="0" distR="0" wp14:anchorId="2DECF4F5" wp14:editId="5067D84A">
+            <wp:extent cx="4798828" cy="3599121"/>
+            <wp:effectExtent l="0" t="0" r="1905" b="0"/>
+            <wp:docPr id="20" name="Picture 20"/>
+            <wp:cNvGraphicFramePr>
+              <a:graphicFrameLocks xmlns:a="http://schemas.openxmlformats.org/drawingml/2006/main" noChangeAspect="1"/>
+            </wp:cNvGraphicFramePr>
+            <a:graphic xmlns:a="http://schemas.openxmlformats.org/drawingml/2006/main">
+              <a:graphicData uri="http://schemas.openxmlformats.org/drawingml/2006/picture">
+                <pic:pic xmlns:pic="http://schemas.openxmlformats.org/drawingml/2006/picture">
+                  <pic:nvPicPr>
+                    <pic:cNvPr id="20" name="udp_duration.png"/>
+                    <pic:cNvPicPr/>
+                  </pic:nvPicPr>
+                  <pic:blipFill>
+                    <a:blip r:embed="rId17">
+                      <a:extLst>
+                        <a:ext uri="{28A0092B-C50C-407E-A947-70E740481C1C}">
+                          <a14:useLocalDpi xmlns:a14="http://schemas.microsoft.com/office/drawing/2010/main" val="0"/>
+                        </a:ext>
+                      </a:extLst>
+                    </a:blip>
+                    <a:stretch>
+                      <a:fillRect/>
+                    </a:stretch>
+                  </pic:blipFill>
+                  <pic:spPr>
+                    <a:xfrm>
+                      <a:off x="0" y="0"/>
+                      <a:ext cx="4816859" cy="3612644"/>
+                    </a:xfrm>
+                    <a:prstGeom prst="rect">
+                      <a:avLst/>
+                    </a:prstGeom>
+                  </pic:spPr>
+                </pic:pic>
+              </a:graphicData>
+            </a:graphic>
+          </wp:inline>
+        </w:drawing>
+      </w:r>
+    </w:p>
+    <w:p>
+      <w:r>
+        <w:rPr>
+          <w:noProof/>
+        </w:rPr>
+        <w:pict w14:anchorId="1CC9DEA5">
+          <v:rect id="_x0000_i1029" alt="" style="width:468pt;height:.05pt;mso-width-percent:0;mso-height-percent:0;mso-width-percent:0;mso-height-percent:0" o:hralign="center" o:hrstd="t" o:hr="t" fillcolor="#a0a0a0" stroked="f"/>
+        </w:pict>
+      </w:r>
+    </w:p>
+    <w:p/>
+    <w:p/>
+    <w:p>
+      <w:r>
+        <w:lastRenderedPageBreak/>
+        <w:t>Analysis:</w:t>
+      </w:r>
+    </w:p>
+    <w:p>
+      <w:r>
+        <w:t>We choose a logarithmic scale for the x-axis for these charts because there is a skewness of the variables. There are many values clustered at both extremes of the CDFs so a logarithmic scale can make it easier to portray the subtleties of the CDF</w:t>
+      </w:r>
+      <w:r>
+        <w:t>.</w:t>
+      </w:r>
+    </w:p>
+    <w:p>
+      <w:pPr>
+        <w:rPr>
+          <w:rFonts w:eastAsiaTheme="minorEastAsia"/>
+        </w:rPr>
+      </w:pPr>
+      <w:r>
+        <w:t xml:space="preserve">In general, UDP flows tend to have shorter durations in comparison to TCP flows. This can be evidently seen as the probability of a UDP flow to have a duration of around </w:t>
+      </w:r>
+      <m:oMath>
+        <m:sSup>
+          <m:sSupPr>
+            <m:ctrlPr>
+              <w:rPr>
+                <w:rFonts w:ascii="Cambria Math" w:hAnsi="Cambria Math"/>
+                <w:i/>
+              </w:rPr>
+            </m:ctrlPr>
+          </m:sSupPr>
+          <m:e>
+            <m:r>
+              <w:rPr>
+                <w:rFonts w:ascii="Cambria Math" w:hAnsi="Cambria Math"/>
+              </w:rPr>
+              <m:t>10</m:t>
+            </m:r>
+          </m:e>
+          <m:sup>
+            <m:r>
+              <w:rPr>
+                <w:rFonts w:ascii="Cambria Math" w:hAnsi="Cambria Math"/>
+              </w:rPr>
+              <m:t>-2</m:t>
+            </m:r>
+          </m:sup>
+        </m:sSup>
+      </m:oMath>
+      <w:r>
+        <w:rPr>
+          <w:rFonts w:eastAsiaTheme="minorEastAsia"/>
+        </w:rPr>
+        <w:t xml:space="preserve"> seconds is much higher than a TCP flow being of the same duration. The reasoning behind this might be because a TCP flow requires acknowledgement whereas UDP can continually send without receiving any acknowledgement from the sender which may result in a lower duration.</w:t>
+      </w:r>
+    </w:p>
+    <w:p>
+      <w:pPr>
+        <w:pBdr>
+          <w:bottom w:val="single" w:sz="4" w:space="1" w:color="auto"/>
+        </w:pBdr>
+        <w:rPr>
+          <w:rFonts w:eastAsiaTheme="minorEastAsia"/>
+        </w:rPr>
+      </w:pPr>
+    </w:p>
+    <w:p>
+      <w:pPr>
+        <w:rPr>
+          <w:b/>
+        </w:rPr>
+      </w:pPr>
+      <w:r>
+        <w:rPr>
+          <w:b/>
+        </w:rPr>
+        <w:t>FLOW SIZE:</w:t>
+      </w:r>
+    </w:p>
+    <w:p>
+      <w:r>
+        <w:t>Script overview (</w:t>
+      </w:r>
+      <w:r>
+        <w:rPr>
+          <w:b/>
+        </w:rPr>
+        <w:t>flow_size.py</w:t>
+      </w:r>
+      <w:r>
+        <w:t>):</w:t>
+      </w:r>
+    </w:p>
+    <w:p>
+      <w:pPr>
+        <w:pStyle w:val="ListParagraph"/>
+        <w:numPr>
+          <w:ilvl w:val="0"/>
+          <w:numId w:val="1"/>
+        </w:numPr>
+      </w:pPr>
+      <w:r>
+        <w:t>Using the same flow finding algorithm as seen in (</w:t>
+      </w:r>
+      <w:r>
+        <w:rPr>
+          <w:b/>
+        </w:rPr>
+        <w:t>flow_count.py</w:t>
+      </w:r>
+      <w:r>
+        <w:t>), compute all of the TCP/UDP flows</w:t>
+      </w:r>
+    </w:p>
+    <w:p>
+      <w:pPr>
+        <w:pStyle w:val="ListParagraph"/>
+        <w:numPr>
+          <w:ilvl w:val="0"/>
+          <w:numId w:val="1"/>
+        </w:numPr>
+      </w:pPr>
+      <w:r>
+        <w:t>Extract the necessary information and calculate the TCP overhead ratio</w:t>
+      </w:r>
+    </w:p>
+    <w:p>
+      <w:r>
+        <w:rPr>
+          <w:noProof/>
+        </w:rPr>
+        <w:pict w14:anchorId="3384A254">
+          <v:rect id="_x0000_i1028" alt="" style="width:468pt;height:.05pt;mso-width-percent:0;mso-height-percent:0;mso-width-percent:0;mso-height-percent:0" o:hralign="center" o:hrstd="t" o:hr="t" fillcolor="#a0a0a0" stroked="f"/>
+        </w:pict>
+      </w:r>
+    </w:p>
+    <w:p>
+      <w:pPr>
+        <w:rPr>
+          <w:noProof/>
+        </w:rPr>
+      </w:pPr>
+      <w:r>
+        <w:t>Results:</w:t>
+      </w:r>
+      <w:r>
+        <w:rPr>
+          <w:noProof/>
+        </w:rPr>
+        <w:t xml:space="preserve"> </w:t>
+      </w:r>
+    </w:p>
+    <w:p>
+      <w:pPr>
+        <w:jc w:val="center"/>
+      </w:pPr>
+      <w:r>
+        <w:rPr>
+          <w:noProof/>
+        </w:rPr>
+        <w:drawing>
+          <wp:inline distT="0" distB="0" distL="0" distR="0" wp14:anchorId="0F07BB74" wp14:editId="51AE56B2">
+            <wp:extent cx="4876800" cy="3657600"/>
+            <wp:effectExtent l="0" t="0" r="0" b="0"/>
+            <wp:docPr id="23" name="Picture 23"/>
+            <wp:cNvGraphicFramePr>
+              <a:graphicFrameLocks xmlns:a="http://schemas.openxmlformats.org/drawingml/2006/main" noChangeAspect="1"/>
+            </wp:cNvGraphicFramePr>
+            <a:graphic xmlns:a="http://schemas.openxmlformats.org/drawingml/2006/main">
+              <a:graphicData uri="http://schemas.openxmlformats.org/drawingml/2006/picture">
+                <pic:pic xmlns:pic="http://schemas.openxmlformats.org/drawingml/2006/picture">
+                  <pic:nvPicPr>
+                    <pic:cNvPr id="23" name="combined_flow_size_bytes.png"/>
+                    <pic:cNvPicPr/>
+                  </pic:nvPicPr>
+                  <pic:blipFill>
+                    <a:blip r:embed="rId18">
+                      <a:extLst>
+                        <a:ext uri="{28A0092B-C50C-407E-A947-70E740481C1C}">
+                          <a14:useLocalDpi xmlns:a14="http://schemas.microsoft.com/office/drawing/2010/main" val="0"/>
+                        </a:ext>
+                      </a:extLst>
+                    </a:blip>
+                    <a:stretch>
+                      <a:fillRect/>
+                    </a:stretch>
+                  </pic:blipFill>
+                  <pic:spPr>
+                    <a:xfrm>
+                      <a:off x="0" y="0"/>
+                      <a:ext cx="4876800" cy="3657600"/>
+                    </a:xfrm>
+                    <a:prstGeom prst="rect">
+                      <a:avLst/>
+                    </a:prstGeom>
+                  </pic:spPr>
+                </pic:pic>
+              </a:graphicData>
+            </a:graphic>
+          </wp:inline>
+        </w:drawing>
+      </w:r>
+    </w:p>
+    <w:p>
+      <w:pPr>
+        <w:jc w:val="center"/>
+      </w:pPr>
+      <w:r>
+        <w:rPr>
+          <w:noProof/>
+        </w:rPr>
+        <w:lastRenderedPageBreak/>
+        <w:drawing>
+          <wp:inline distT="0" distB="0" distL="0" distR="0" wp14:anchorId="7F5A056A" wp14:editId="67738860">
+            <wp:extent cx="5366784" cy="4025088"/>
+            <wp:effectExtent l="0" t="0" r="5715" b="1270"/>
+            <wp:docPr id="24" name="Picture 24"/>
+            <wp:cNvGraphicFramePr>
+              <a:graphicFrameLocks xmlns:a="http://schemas.openxmlformats.org/drawingml/2006/main" noChangeAspect="1"/>
+            </wp:cNvGraphicFramePr>
+            <a:graphic xmlns:a="http://schemas.openxmlformats.org/drawingml/2006/main">
+              <a:graphicData uri="http://schemas.openxmlformats.org/drawingml/2006/picture">
+                <pic:pic xmlns:pic="http://schemas.openxmlformats.org/drawingml/2006/picture">
+                  <pic:nvPicPr>
+                    <pic:cNvPr id="24" name="combined_flow_size_packets.png"/>
+                    <pic:cNvPicPr/>
+                  </pic:nvPicPr>
+                  <pic:blipFill>
+                    <a:blip r:embed="rId19">
+                      <a:extLst>
+                        <a:ext uri="{28A0092B-C50C-407E-A947-70E740481C1C}">
+                          <a14:useLocalDpi xmlns:a14="http://schemas.microsoft.com/office/drawing/2010/main" val="0"/>
+                        </a:ext>
+                      </a:extLst>
+                    </a:blip>
+                    <a:stretch>
+                      <a:fillRect/>
+                    </a:stretch>
+                  </pic:blipFill>
+                  <pic:spPr>
+                    <a:xfrm>
+                      <a:off x="0" y="0"/>
+                      <a:ext cx="5385127" cy="4038846"/>
+                    </a:xfrm>
+                    <a:prstGeom prst="rect">
+                      <a:avLst/>
+                    </a:prstGeom>
+                  </pic:spPr>
+                </pic:pic>
+              </a:graphicData>
+            </a:graphic>
+          </wp:inline>
+        </w:drawing>
+      </w:r>
+      <w:r>
+        <w:rPr>
+          <w:noProof/>
+        </w:rPr>
+        <w:drawing>
+          <wp:inline distT="0" distB="0" distL="0" distR="0" wp14:anchorId="4C8814A0" wp14:editId="425092ED">
+            <wp:extent cx="5521841" cy="4141381"/>
+            <wp:effectExtent l="0" t="0" r="3175" b="0"/>
+            <wp:docPr id="25" name="Picture 25"/>
+            <wp:cNvGraphicFramePr>
+              <a:graphicFrameLocks xmlns:a="http://schemas.openxmlformats.org/drawingml/2006/main" noChangeAspect="1"/>
+            </wp:cNvGraphicFramePr>
+            <a:graphic xmlns:a="http://schemas.openxmlformats.org/drawingml/2006/main">
+              <a:graphicData uri="http://schemas.openxmlformats.org/drawingml/2006/picture">
+                <pic:pic xmlns:pic="http://schemas.openxmlformats.org/drawingml/2006/picture">
+                  <pic:nvPicPr>
+                    <pic:cNvPr id="25" name="tcp_flow_size_bytes.png"/>
+                    <pic:cNvPicPr/>
+                  </pic:nvPicPr>
+                  <pic:blipFill>
+                    <a:blip r:embed="rId20">
+                      <a:extLst>
+                        <a:ext uri="{28A0092B-C50C-407E-A947-70E740481C1C}">
+                          <a14:useLocalDpi xmlns:a14="http://schemas.microsoft.com/office/drawing/2010/main" val="0"/>
+                        </a:ext>
+                      </a:extLst>
+                    </a:blip>
+                    <a:stretch>
+                      <a:fillRect/>
+                    </a:stretch>
+                  </pic:blipFill>
+                  <pic:spPr>
+                    <a:xfrm>
+                      <a:off x="0" y="0"/>
+                      <a:ext cx="5529659" cy="4147245"/>
+                    </a:xfrm>
+                    <a:prstGeom prst="rect">
+                      <a:avLst/>
+                    </a:prstGeom>
+                  </pic:spPr>
+                </pic:pic>
+              </a:graphicData>
+            </a:graphic>
+          </wp:inline>
+        </w:drawing>
+      </w:r>
+      <w:r>
+        <w:rPr>
+          <w:noProof/>
+        </w:rPr>
+        <w:lastRenderedPageBreak/>
+        <w:drawing>
+          <wp:inline distT="0" distB="0" distL="0" distR="0" wp14:anchorId="276CEEED" wp14:editId="179CEA55">
+            <wp:extent cx="5526272" cy="4144704"/>
+            <wp:effectExtent l="0" t="0" r="0" b="0"/>
+            <wp:docPr id="26" name="Picture 26"/>
+            <wp:cNvGraphicFramePr>
+              <a:graphicFrameLocks xmlns:a="http://schemas.openxmlformats.org/drawingml/2006/main" noChangeAspect="1"/>
+            </wp:cNvGraphicFramePr>
+            <a:graphic xmlns:a="http://schemas.openxmlformats.org/drawingml/2006/main">
+              <a:graphicData uri="http://schemas.openxmlformats.org/drawingml/2006/picture">
+                <pic:pic xmlns:pic="http://schemas.openxmlformats.org/drawingml/2006/picture">
+                  <pic:nvPicPr>
+                    <pic:cNvPr id="26" name="tcp_flow_size_packets.png"/>
+                    <pic:cNvPicPr/>
+                  </pic:nvPicPr>
+                  <pic:blipFill>
+                    <a:blip r:embed="rId21">
+                      <a:extLst>
+                        <a:ext uri="{28A0092B-C50C-407E-A947-70E740481C1C}">
+                          <a14:useLocalDpi xmlns:a14="http://schemas.microsoft.com/office/drawing/2010/main" val="0"/>
+                        </a:ext>
+                      </a:extLst>
+                    </a:blip>
+                    <a:stretch>
+                      <a:fillRect/>
+                    </a:stretch>
+                  </pic:blipFill>
+                  <pic:spPr>
+                    <a:xfrm>
+                      <a:off x="0" y="0"/>
+                      <a:ext cx="5547793" cy="4160845"/>
+                    </a:xfrm>
+                    <a:prstGeom prst="rect">
+                      <a:avLst/>
+                    </a:prstGeom>
+                  </pic:spPr>
+                </pic:pic>
+              </a:graphicData>
+            </a:graphic>
+          </wp:inline>
+        </w:drawing>
+      </w:r>
+      <w:r>
+        <w:rPr>
+          <w:noProof/>
+        </w:rPr>
+        <w:drawing>
+          <wp:inline distT="0" distB="0" distL="0" distR="0" wp14:anchorId="11ACA87D" wp14:editId="6F011544">
+            <wp:extent cx="5376914" cy="4032686"/>
+            <wp:effectExtent l="0" t="0" r="0" b="6350"/>
+            <wp:docPr id="27" name="Picture 27"/>
+            <wp:cNvGraphicFramePr>
+              <a:graphicFrameLocks xmlns:a="http://schemas.openxmlformats.org/drawingml/2006/main" noChangeAspect="1"/>
+            </wp:cNvGraphicFramePr>
+            <a:graphic xmlns:a="http://schemas.openxmlformats.org/drawingml/2006/main">
+              <a:graphicData uri="http://schemas.openxmlformats.org/drawingml/2006/picture">
+                <pic:pic xmlns:pic="http://schemas.openxmlformats.org/drawingml/2006/picture">
+                  <pic:nvPicPr>
+                    <pic:cNvPr id="27" name="tcp_overhead_ratios.png"/>
+                    <pic:cNvPicPr/>
+                  </pic:nvPicPr>
+                  <pic:blipFill>
+                    <a:blip r:embed="rId22">
+                      <a:extLst>
+                        <a:ext uri="{28A0092B-C50C-407E-A947-70E740481C1C}">
+                          <a14:useLocalDpi xmlns:a14="http://schemas.microsoft.com/office/drawing/2010/main" val="0"/>
+                        </a:ext>
+                      </a:extLst>
+                    </a:blip>
+                    <a:stretch>
+                      <a:fillRect/>
+                    </a:stretch>
+                  </pic:blipFill>
+                  <pic:spPr>
+                    <a:xfrm>
+                      <a:off x="0" y="0"/>
+                      <a:ext cx="5405297" cy="4053973"/>
+                    </a:xfrm>
+                    <a:prstGeom prst="rect">
+                      <a:avLst/>
+                    </a:prstGeom>
+                  </pic:spPr>
+                </pic:pic>
+              </a:graphicData>
+            </a:graphic>
+          </wp:inline>
+        </w:drawing>
+      </w:r>
+      <w:r>
+        <w:rPr>
+          <w:noProof/>
+        </w:rPr>
+        <w:lastRenderedPageBreak/>
+        <w:drawing>
+          <wp:inline distT="0" distB="0" distL="0" distR="0" wp14:anchorId="1C18AD60" wp14:editId="7DDC2616">
+            <wp:extent cx="5430579" cy="4072934"/>
+            <wp:effectExtent l="0" t="0" r="5080" b="3810"/>
+            <wp:docPr id="28" name="Picture 28"/>
+            <wp:cNvGraphicFramePr>
+              <a:graphicFrameLocks xmlns:a="http://schemas.openxmlformats.org/drawingml/2006/main" noChangeAspect="1"/>
+            </wp:cNvGraphicFramePr>
+            <a:graphic xmlns:a="http://schemas.openxmlformats.org/drawingml/2006/main">
+              <a:graphicData uri="http://schemas.openxmlformats.org/drawingml/2006/picture">
+                <pic:pic xmlns:pic="http://schemas.openxmlformats.org/drawingml/2006/picture">
+                  <pic:nvPicPr>
+                    <pic:cNvPr id="28" name="udp_flow_size_bytes.png"/>
+                    <pic:cNvPicPr/>
+                  </pic:nvPicPr>
+                  <pic:blipFill>
+                    <a:blip r:embed="rId23">
+                      <a:extLst>
+                        <a:ext uri="{28A0092B-C50C-407E-A947-70E740481C1C}">
+                          <a14:useLocalDpi xmlns:a14="http://schemas.microsoft.com/office/drawing/2010/main" val="0"/>
+                        </a:ext>
+                      </a:extLst>
+                    </a:blip>
+                    <a:stretch>
+                      <a:fillRect/>
+                    </a:stretch>
+                  </pic:blipFill>
+                  <pic:spPr>
+                    <a:xfrm>
+                      <a:off x="0" y="0"/>
+                      <a:ext cx="5432272" cy="4074204"/>
+                    </a:xfrm>
+                    <a:prstGeom prst="rect">
+                      <a:avLst/>
+                    </a:prstGeom>
+                  </pic:spPr>
+                </pic:pic>
+              </a:graphicData>
+            </a:graphic>
+          </wp:inline>
+        </w:drawing>
+      </w:r>
+      <w:r>
+        <w:rPr>
+          <w:noProof/>
+        </w:rPr>
+        <w:drawing>
+          <wp:inline distT="0" distB="0" distL="0" distR="0" wp14:anchorId="2BC36A2B" wp14:editId="72905B2E">
+            <wp:extent cx="5486400" cy="4114800"/>
+            <wp:effectExtent l="0" t="0" r="0" b="0"/>
+            <wp:docPr id="29" name="Picture 29"/>
+            <wp:cNvGraphicFramePr>
+              <a:graphicFrameLocks xmlns:a="http://schemas.openxmlformats.org/drawingml/2006/main" noChangeAspect="1"/>
+            </wp:cNvGraphicFramePr>
+            <a:graphic xmlns:a="http://schemas.openxmlformats.org/drawingml/2006/main">
+              <a:graphicData uri="http://schemas.openxmlformats.org/drawingml/2006/picture">
+                <pic:pic xmlns:pic="http://schemas.openxmlformats.org/drawingml/2006/picture">
+                  <pic:nvPicPr>
+                    <pic:cNvPr id="29" name="udp_flow_size_packets.png"/>
+                    <pic:cNvPicPr/>
+                  </pic:nvPicPr>
+                  <pic:blipFill>
+                    <a:blip r:embed="rId24">
+                      <a:extLst>
+                        <a:ext uri="{28A0092B-C50C-407E-A947-70E740481C1C}">
+                          <a14:useLocalDpi xmlns:a14="http://schemas.microsoft.com/office/drawing/2010/main" val="0"/>
+                        </a:ext>
+                      </a:extLst>
+                    </a:blip>
+                    <a:stretch>
+                      <a:fillRect/>
+                    </a:stretch>
+                  </pic:blipFill>
+                  <pic:spPr>
+                    <a:xfrm>
+                      <a:off x="0" y="0"/>
+                      <a:ext cx="5489085" cy="4116814"/>
+                    </a:xfrm>
+                    <a:prstGeom prst="rect">
+                      <a:avLst/>
+                    </a:prstGeom>
+                  </pic:spPr>
+                </pic:pic>
+              </a:graphicData>
+            </a:graphic>
+          </wp:inline>
+        </w:drawing>
+      </w:r>
+    </w:p>
+    <w:p>
+      <w:r>
+        <w:rPr>
+          <w:noProof/>
+        </w:rPr>
+        <w:lastRenderedPageBreak/>
+        <w:pict w14:anchorId="307E9B8C">
+          <v:rect id="_x0000_i1027" alt="" style="width:468pt;height:.05pt;mso-width-percent:0;mso-height-percent:0;mso-width-percent:0;mso-height-percent:0" o:hralign="center" o:hrstd="t" o:hr="t" fillcolor="#a0a0a0" stroked="f"/>
+        </w:pict>
+      </w:r>
+    </w:p>
+    <w:p>
+      <w:r>
+        <w:t>Analysis:</w:t>
+      </w:r>
+    </w:p>
+    <w:p>
+      <w:r>
+        <w:t>What is the difference between TCP and UDP?</w:t>
+      </w:r>
+    </w:p>
+    <w:p>
+      <w:r>
+        <w:t>What is the difference between packet count vs byte sum?</w:t>
+      </w:r>
+    </w:p>
+    <w:p>
+      <w:r>
+        <w:t>What can you say about the TCP overhead base on the chart?</w:t>
+      </w:r>
+    </w:p>
+    <w:p>
+      <w:pPr>
+        <w:pBdr>
+          <w:bottom w:val="single" w:sz="4" w:space="1" w:color="auto"/>
+        </w:pBdr>
+      </w:pPr>
+    </w:p>
+    <w:p>
+      <w:pPr>
+        <w:rPr>
+          <w:b/>
+        </w:rPr>
+      </w:pPr>
+      <w:r>
+        <w:rPr>
+          <w:b/>
+        </w:rPr>
+        <w:t>INTER-PACKET ARRIVAL TIME:</w:t>
+      </w:r>
+    </w:p>
+    <w:p>
+      <w:r>
+        <w:t>Script overview (</w:t>
+      </w:r>
+      <w:r>
+        <w:rPr>
+          <w:b/>
+        </w:rPr>
+        <w:t>ipat</w:t>
+      </w:r>
+      <w:r>
+        <w:rPr>
+          <w:b/>
+        </w:rPr>
+        <w:t>.py</w:t>
+      </w:r>
+      <w:r>
+        <w:t>):</w:t>
+      </w:r>
+    </w:p>
+    <w:p>
+      <w:pPr>
+        <w:pStyle w:val="ListParagraph"/>
+        <w:numPr>
+          <w:ilvl w:val="0"/>
+          <w:numId w:val="1"/>
+        </w:numPr>
+      </w:pPr>
+      <w:r>
+        <w:t>Using the same flow finding algorithm as seen in (</w:t>
+      </w:r>
+      <w:r>
+        <w:rPr>
+          <w:b/>
+        </w:rPr>
+        <w:t>flow_count.py</w:t>
+      </w:r>
+      <w:r>
+        <w:t>), compute all of the TCP/UDP flows</w:t>
+      </w:r>
+    </w:p>
+    <w:p>
+      <w:pPr>
+        <w:pStyle w:val="ListParagraph"/>
+        <w:numPr>
+          <w:ilvl w:val="0"/>
+          <w:numId w:val="1"/>
+        </w:numPr>
+      </w:pPr>
+      <w:r>
+        <w:t xml:space="preserve">Extract the necessary information </w:t>
+      </w:r>
+      <w:r>
+        <w:t>and graph the CDF</w:t>
+      </w:r>
+    </w:p>
+    <w:p>
+      <w:r>
+        <w:rPr>
+          <w:noProof/>
+        </w:rPr>
+        <w:pict w14:anchorId="6C765A01">
+          <v:rect id="_x0000_i1026" alt="" style="width:468pt;height:.05pt;mso-width-percent:0;mso-height-percent:0;mso-width-percent:0;mso-height-percent:0" o:hralign="center" o:hrstd="t" o:hr="t" fillcolor="#a0a0a0" stroked="f"/>
+        </w:pict>
+      </w:r>
+    </w:p>
+    <w:p>
+      <w:r>
+        <w:t>Results:</w:t>
+      </w:r>
+    </w:p>
+    <w:p>
+      <w:pPr>
+        <w:jc w:val="center"/>
+      </w:pPr>
+      <w:r>
+        <w:rPr>
+          <w:noProof/>
+        </w:rPr>
+        <w:drawing>
+          <wp:inline distT="0" distB="0" distL="0" distR="0" wp14:anchorId="004645A8" wp14:editId="6A63E9DC">
+            <wp:extent cx="5486400" cy="4114800"/>
+            <wp:effectExtent l="0" t="0" r="0" b="0"/>
+            <wp:docPr id="31" name="Picture 31"/>
+            <wp:cNvGraphicFramePr>
+              <a:graphicFrameLocks xmlns:a="http://schemas.openxmlformats.org/drawingml/2006/main" noChangeAspect="1"/>
+            </wp:cNvGraphicFramePr>
+            <a:graphic xmlns:a="http://schemas.openxmlformats.org/drawingml/2006/main">
+              <a:graphicData uri="http://schemas.openxmlformats.org/drawingml/2006/picture">
+                <pic:pic xmlns:pic="http://schemas.openxmlformats.org/drawingml/2006/picture">
+                  <pic:nvPicPr>
+                    <pic:cNvPr id="31" name="all_ipat.png"/>
+                    <pic:cNvPicPr/>
+                  </pic:nvPicPr>
+                  <pic:blipFill>
+                    <a:blip r:embed="rId25">
+                      <a:extLst>
+                        <a:ext uri="{28A0092B-C50C-407E-A947-70E740481C1C}">
+                          <a14:useLocalDpi xmlns:a14="http://schemas.microsoft.com/office/drawing/2010/main" val="0"/>
+                        </a:ext>
+                      </a:extLst>
+                    </a:blip>
+                    <a:stretch>
+                      <a:fillRect/>
+                    </a:stretch>
+                  </pic:blipFill>
+                  <pic:spPr>
+                    <a:xfrm>
+                      <a:off x="0" y="0"/>
+                      <a:ext cx="5486400" cy="4114800"/>
+                    </a:xfrm>
+                    <a:prstGeom prst="rect">
+                      <a:avLst/>
+                    </a:prstGeom>
+                  </pic:spPr>
+                </pic:pic>
+              </a:graphicData>
+            </a:graphic>
+          </wp:inline>
+        </w:drawing>
+      </w:r>
+    </w:p>
+    <w:p>
+      <w:pPr>
+        <w:jc w:val="center"/>
+      </w:pPr>
+      <w:r>
+        <w:rPr>
+          <w:noProof/>
+        </w:rPr>
+        <w:lastRenderedPageBreak/>
+        <w:drawing>
+          <wp:inline distT="0" distB="0" distL="0" distR="0" wp14:anchorId="6B32CB4F" wp14:editId="235F76AE">
+            <wp:extent cx="5069072" cy="3801804"/>
+            <wp:effectExtent l="0" t="0" r="0" b="0"/>
+            <wp:docPr id="32" name="Picture 32"/>
+            <wp:cNvGraphicFramePr>
+              <a:graphicFrameLocks xmlns:a="http://schemas.openxmlformats.org/drawingml/2006/main" noChangeAspect="1"/>
+            </wp:cNvGraphicFramePr>
+            <a:graphic xmlns:a="http://schemas.openxmlformats.org/drawingml/2006/main">
+              <a:graphicData uri="http://schemas.openxmlformats.org/drawingml/2006/picture">
+                <pic:pic xmlns:pic="http://schemas.openxmlformats.org/drawingml/2006/picture">
+                  <pic:nvPicPr>
+                    <pic:cNvPr id="32" name="tcp_ipat.png"/>
+                    <pic:cNvPicPr/>
+                  </pic:nvPicPr>
+                  <pic:blipFill>
+                    <a:blip r:embed="rId26">
+                      <a:extLst>
+                        <a:ext uri="{28A0092B-C50C-407E-A947-70E740481C1C}">
+                          <a14:useLocalDpi xmlns:a14="http://schemas.microsoft.com/office/drawing/2010/main" val="0"/>
+                        </a:ext>
+                      </a:extLst>
+                    </a:blip>
+                    <a:stretch>
+                      <a:fillRect/>
+                    </a:stretch>
+                  </pic:blipFill>
+                  <pic:spPr>
+                    <a:xfrm>
+                      <a:off x="0" y="0"/>
+                      <a:ext cx="5092399" cy="3819299"/>
+                    </a:xfrm>
+                    <a:prstGeom prst="rect">
+                      <a:avLst/>
+                    </a:prstGeom>
+                  </pic:spPr>
+                </pic:pic>
+              </a:graphicData>
+            </a:graphic>
+          </wp:inline>
+        </w:drawing>
+      </w:r>
+    </w:p>
+    <w:p>
+      <w:pPr>
+        <w:jc w:val="center"/>
+      </w:pPr>
+      <w:r>
+        <w:rPr>
+          <w:noProof/>
+        </w:rPr>
+        <w:drawing>
+          <wp:inline distT="0" distB="0" distL="0" distR="0" wp14:anchorId="1FDAF8FB" wp14:editId="1BCE334A">
+            <wp:extent cx="5199321" cy="3899491"/>
+            <wp:effectExtent l="0" t="0" r="0" b="0"/>
+            <wp:docPr id="33" name="Picture 33"/>
+            <wp:cNvGraphicFramePr>
+              <a:graphicFrameLocks xmlns:a="http://schemas.openxmlformats.org/drawingml/2006/main" noChangeAspect="1"/>
+            </wp:cNvGraphicFramePr>
+            <a:graphic xmlns:a="http://schemas.openxmlformats.org/drawingml/2006/main">
+              <a:graphicData uri="http://schemas.openxmlformats.org/drawingml/2006/picture">
+                <pic:pic xmlns:pic="http://schemas.openxmlformats.org/drawingml/2006/picture">
+                  <pic:nvPicPr>
+                    <pic:cNvPr id="33" name="udp_ipat.png"/>
+                    <pic:cNvPicPr/>
+                  </pic:nvPicPr>
+                  <pic:blipFill>
+                    <a:blip r:embed="rId27">
+                      <a:extLst>
+                        <a:ext uri="{28A0092B-C50C-407E-A947-70E740481C1C}">
+                          <a14:useLocalDpi xmlns:a14="http://schemas.microsoft.com/office/drawing/2010/main" val="0"/>
+                        </a:ext>
+                      </a:extLst>
+                    </a:blip>
+                    <a:stretch>
+                      <a:fillRect/>
+                    </a:stretch>
+                  </pic:blipFill>
+                  <pic:spPr>
+                    <a:xfrm>
+                      <a:off x="0" y="0"/>
+                      <a:ext cx="5208389" cy="3906292"/>
+                    </a:xfrm>
+                    <a:prstGeom prst="rect">
+                      <a:avLst/>
+                    </a:prstGeom>
+                  </pic:spPr>
+                </pic:pic>
+              </a:graphicData>
+            </a:graphic>
+          </wp:inline>
+        </w:drawing>
+      </w:r>
+    </w:p>
+    <w:p>
+      <w:r>
+        <w:rPr>
+          <w:noProof/>
+        </w:rPr>
+        <w:pict w14:anchorId="29A825DD">
+          <v:rect id="_x0000_i1025" alt="" style="width:468pt;height:.05pt;mso-width-percent:0;mso-height-percent:0;mso-width-percent:0;mso-height-percent:0" o:hralign="center" o:hrstd="t" o:hr="t" fillcolor="#a0a0a0" stroked="f"/>
+        </w:pict>
+      </w:r>
+    </w:p>
+    <w:p>
+      <w:r>
+        <w:lastRenderedPageBreak/>
+        <w:t>Analysis:</w:t>
+      </w:r>
+    </w:p>
+    <w:p>
+      <w:r>
+        <w:t>Is there any specific inter-arrival time that appears more commonly?</w:t>
+      </w:r>
+    </w:p>
+    <w:p>
+      <w:pPr>
+        <w:pStyle w:val="ListParagraph"/>
+        <w:numPr>
+          <w:ilvl w:val="0"/>
+          <w:numId w:val="1"/>
+        </w:numPr>
+      </w:pPr>
+      <w:r>
+        <w:t>If yes, is it present in:</w:t>
+      </w:r>
+    </w:p>
+    <w:p>
+      <w:pPr>
+        <w:pStyle w:val="ListParagraph"/>
+        <w:numPr>
+          <w:ilvl w:val="1"/>
+          <w:numId w:val="1"/>
+        </w:numPr>
+      </w:pPr>
+      <w:r>
+        <w:t>All flows?</w:t>
+      </w:r>
+    </w:p>
+    <w:p>
+      <w:pPr>
+        <w:pStyle w:val="ListParagraph"/>
+        <w:numPr>
+          <w:ilvl w:val="1"/>
+          <w:numId w:val="1"/>
+        </w:numPr>
+      </w:pPr>
+      <w:r>
+        <w:t>TCP flows?</w:t>
+      </w:r>
+    </w:p>
+    <w:p>
+      <w:pPr>
+        <w:pStyle w:val="ListParagraph"/>
+        <w:numPr>
+          <w:ilvl w:val="1"/>
+          <w:numId w:val="1"/>
+        </w:numPr>
+      </w:pPr>
+      <w:r>
+        <w:t>UDP flows</w:t>
+      </w:r>
+    </w:p>
+    <w:p>
+      <w:r>
+        <w:t>Do you see any difference between TCP and UDP flows?</w:t>
+      </w:r>
+    </w:p>
+    <w:p>
+      <w:pPr>
+        <w:pBdr>
+          <w:bottom w:val="single" w:sz="4" w:space="1" w:color="auto"/>
+        </w:pBdr>
+      </w:pPr>
+    </w:p>
+    <w:p>
+      <w:pPr>
+        <w:rPr>
+          <w:b/>
+        </w:rPr>
+      </w:pPr>
+      <w:r>
+        <w:rPr>
+          <w:b/>
+        </w:rPr>
+        <w:t>TCP STATE:</w:t>
+      </w:r>
+    </w:p>
+    <w:p>
+      <w:r>
+        <w:t>reset count: 3644</w:t>
+      </w:r>
+    </w:p>
+    <w:p>
+      <w:r>
+        <w:t>fin count: 4246</w:t>
+      </w:r>
+    </w:p>
+    <w:p>
+      <w:r>
+        <w:t>request count: 103</w:t>
+      </w:r>
+    </w:p>
+    <w:p>
+      <w:r>
+        <w:t>other count: 7927</w:t>
+      </w:r>
       <w:bookmarkStart w:id="0" w:name="_GoBack"/>
       <w:bookmarkEnd w:id="0"/>
     </w:p>
     <w:sectPr>
-      <w:headerReference w:type="default" r:id="rId15"/>
+      <w:headerReference w:type="default" r:id="rId28"/>
       <w:pgSz w:w="12240" w:h="15840"/>
       <w:pgMar w:top="1440" w:right="1440" w:bottom="1440" w:left="1440" w:header="708" w:footer="708" w:gutter="0"/>
       <w:cols w:space="708"/>
@@ -4445,7 +5951,13 @@
       <w:pStyle w:val="Header"/>
     </w:pPr>
     <w:r>
-      <w:t>Kevin Zhang 1002243752</w:t>
+      <w:t xml:space="preserve">Kevin Zhang </w:t>
+    </w:r>
+    <w:r>
+      <w:t xml:space="preserve">(zhangk92) </w:t>
+    </w:r>
+    <w:r>
+      <w:t>1002243752</w:t>
     </w:r>
     <w:r>
       <w:tab/>
@@ -4453,6 +5965,9 @@
     <w:r>
       <w:tab/>
       <w:t xml:space="preserve">Carl Rivera </w:t>
+    </w:r>
+    <w:r>
+      <w:t xml:space="preserve">(riverac3) </w:t>
     </w:r>
     <w:r>
       <w:t>1002770272</w:t>

</xml_diff>